<commit_message>
Finalising Confusion Matrix Document
</commit_message>
<xml_diff>
--- a/Confusion Matrices/Confusion Matrix Output Analyses.docx
+++ b/Confusion Matrices/Confusion Matrix Output Analyses.docx
@@ -2,6 +2,85 @@
 <file path=word/document.xml><?xml version="1.0" encoding="utf-8"?>
 <w:document xmlns:wpc="http://schemas.microsoft.com/office/word/2010/wordprocessingCanvas" xmlns:cx="http://schemas.microsoft.com/office/drawing/2014/chartex" xmlns:cx1="http://schemas.microsoft.com/office/drawing/2015/9/8/chartex" xmlns:cx2="http://schemas.microsoft.com/office/drawing/2015/10/21/chartex" xmlns:cx3="http://schemas.microsoft.com/office/drawing/2016/5/9/chartex" xmlns:cx4="http://schemas.microsoft.com/office/drawing/2016/5/10/chartex" xmlns:cx5="http://schemas.microsoft.com/office/drawing/2016/5/11/chartex" xmlns:cx6="http://schemas.microsoft.com/office/drawing/2016/5/12/chartex" xmlns:cx7="http://schemas.microsoft.com/office/drawing/2016/5/13/chartex" xmlns:cx8="http://schemas.microsoft.com/office/drawing/2016/5/14/chartex" xmlns:mc="http://schemas.openxmlformats.org/markup-compatibility/2006" xmlns:aink="http://schemas.microsoft.com/office/drawing/2016/ink" xmlns:am3d="http://schemas.microsoft.com/office/drawing/2017/model3d" xmlns:o="urn:schemas-microsoft-com:office:office" xmlns:oel="http://schemas.microsoft.com/office/2019/extlst" xmlns:r="http://schemas.openxmlformats.org/officeDocument/2006/relationships" xmlns:m="http://schemas.openxmlformats.org/officeDocument/2006/math" xmlns:v="urn:schemas-microsoft-com:vml" xmlns:wp14="http://schemas.microsoft.com/office/word/2010/wordprocessingDrawing" xmlns:wp="http://schemas.openxmlformats.org/drawingml/2006/wordprocessingDrawing" xmlns:w10="urn:schemas-microsoft-com:office:word" xmlns:w="http://schemas.openxmlformats.org/wordprocessingml/2006/main" xmlns:w14="http://schemas.microsoft.com/office/word/2010/wordml" xmlns:w15="http://schemas.microsoft.com/office/word/2012/wordml" xmlns:w16cex="http://schemas.microsoft.com/office/word/2018/wordml/cex" xmlns:w16cid="http://schemas.microsoft.com/office/word/2016/wordml/cid" xmlns:w16="http://schemas.microsoft.com/office/word/2018/wordml" xmlns:w16du="http://schemas.microsoft.com/office/word/2023/wordml/word16du" xmlns:w16sdtdh="http://schemas.microsoft.com/office/word/2020/wordml/sdtdatahash" xmlns:w16sdtfl="http://schemas.microsoft.com/office/word/2024/wordml/sdtformatlock" xmlns:w16se="http://schemas.microsoft.com/office/word/2015/wordml/symex" xmlns:wpg="http://schemas.microsoft.com/office/word/2010/wordprocessingGroup" xmlns:wpi="http://schemas.microsoft.com/office/word/2010/wordprocessingInk" xmlns:wne="http://schemas.microsoft.com/office/word/2006/wordml" xmlns:wps="http://schemas.microsoft.com/office/word/2010/wordprocessingShape" mc:Ignorable="w14 w15 w16se w16cid w16 w16cex w16sdtdh w16sdtfl w16du wp14">
   <w:body>
+    <w:p>
+      <w:pPr>
+        <w:shd w:val="clear" w:color="auto" w:fill="FFFFFF"/>
+        <w:spacing w:after="0" w:line="240" w:lineRule="auto"/>
+        <w:rPr>
+          <w:rFonts w:ascii="Courier New" w:eastAsia="Times New Roman" w:hAnsi="Courier New" w:cs="Courier New"/>
+          <w:color w:val="000000"/>
+          <w:sz w:val="20"/>
+          <w:szCs w:val="20"/>
+          <w:lang w:eastAsia="en-GB"/>
+        </w:rPr>
+      </w:pPr>
+      <w:r>
+        <w:rPr>
+          <w:rFonts w:ascii="Courier New" w:eastAsia="Times New Roman" w:hAnsi="Courier New" w:cs="Courier New"/>
+          <w:color w:val="000000"/>
+          <w:sz w:val="20"/>
+          <w:szCs w:val="20"/>
+          <w:lang w:eastAsia="en-GB"/>
+        </w:rPr>
+        <w:t xml:space="preserve">## Use Confusion Matrices as a performance evaluation tool. This would be perfect for evaluating a model’s predictions and whether or not they match actual </w:t>
+      </w:r>
+      <w:r>
+        <w:rPr>
+          <w:rFonts w:ascii="Courier New" w:eastAsia="Times New Roman" w:hAnsi="Courier New" w:cs="Courier New"/>
+          <w:color w:val="000000"/>
+          <w:sz w:val="20"/>
+          <w:szCs w:val="20"/>
+          <w:lang w:eastAsia="en-GB"/>
+        </w:rPr>
+        <w:t>outcomes</w:t>
+      </w:r>
+      <w:r>
+        <w:rPr>
+          <w:rFonts w:ascii="Courier New" w:eastAsia="Times New Roman" w:hAnsi="Courier New" w:cs="Courier New"/>
+          <w:color w:val="000000"/>
+          <w:sz w:val="20"/>
+          <w:szCs w:val="20"/>
+          <w:lang w:eastAsia="en-GB"/>
+        </w:rPr>
+        <w:t>.</w:t>
+      </w:r>
+      <w:r>
+        <w:rPr>
+          <w:rFonts w:ascii="Courier New" w:eastAsia="Times New Roman" w:hAnsi="Courier New" w:cs="Courier New"/>
+          <w:color w:val="000000"/>
+          <w:sz w:val="20"/>
+          <w:szCs w:val="20"/>
+          <w:lang w:eastAsia="en-GB"/>
+        </w:rPr>
+        <w:t xml:space="preserve"> This is only suitable for any evaluation type questions you may come across.</w:t>
+      </w:r>
+    </w:p>
+    <w:p>
+      <w:pPr>
+        <w:shd w:val="clear" w:color="auto" w:fill="FFFFFF"/>
+        <w:spacing w:after="0" w:line="240" w:lineRule="auto"/>
+        <w:rPr>
+          <w:rFonts w:ascii="Courier New" w:eastAsia="Times New Roman" w:hAnsi="Courier New" w:cs="Courier New"/>
+          <w:color w:val="000000"/>
+          <w:sz w:val="20"/>
+          <w:szCs w:val="20"/>
+          <w:lang w:eastAsia="en-GB"/>
+        </w:rPr>
+      </w:pPr>
+    </w:p>
+    <w:p>
+      <w:pPr>
+        <w:shd w:val="clear" w:color="auto" w:fill="FFFFFF"/>
+        <w:spacing w:after="0" w:line="240" w:lineRule="auto"/>
+        <w:rPr>
+          <w:rFonts w:ascii="Courier New" w:eastAsia="Times New Roman" w:hAnsi="Courier New" w:cs="Courier New"/>
+          <w:color w:val="000000"/>
+          <w:sz w:val="20"/>
+          <w:szCs w:val="20"/>
+          <w:lang w:eastAsia="en-GB"/>
+        </w:rPr>
+      </w:pPr>
+    </w:p>
     <w:p>
       <w:pPr>
         <w:shd w:val="clear" w:color="auto" w:fill="FFFFFF"/>
@@ -2607,32 +2686,216 @@
     </w:p>
     <w:p>
       <w:r>
-        <w:t xml:space="preserve">The term AIC [Akaike Information Criterion] is a measure for the predictability of the question’s specific measure, which in this case is the level of the model’s ability on being able to predict how many penguins are obese. </w:t>
-      </w:r>
-    </w:p>
-    <w:p>
-      <w:r>
-        <w:t>With the value being 112.72, which is considerably smaller, the memo here essentially is that the model is relatively accurate at prediction.</w:t>
-      </w:r>
-    </w:p>
-    <w:p>
-      <w:r>
-        <w:t>To-Do List:</w:t>
-      </w:r>
-    </w:p>
-    <w:p>
-      <w:r>
-        <w:t xml:space="preserve">Explain the significance of the ‘Estimate’ values as well as the ‘Std. Error’ for each intercept, and what it could mean for the context of the exam question. </w:t>
-      </w:r>
-    </w:p>
-    <w:p>
-      <w:r>
-        <w:t>Do the same for the ‘z-value’, and what it specifically means.</w:t>
-      </w:r>
-    </w:p>
-    <w:p>
-      <w:r>
-        <w:t>Perhaps the null and residual deviances too.</w:t>
+        <w:t xml:space="preserve">Flipper Length: For a 1mm increase in flipper length, the log-odds of obesity decrease by 0.207, holding other predictors constant (ceteris paribus). </w:t>
+      </w:r>
+    </w:p>
+    <w:p>
+      <w:pPr>
+        <w:rPr>
+          <w:rFonts w:eastAsiaTheme="minorEastAsia"/>
+        </w:rPr>
+      </w:pPr>
+      <m:oMath>
+        <m:sSup>
+          <m:sSupPr>
+            <m:ctrlPr>
+              <w:rPr>
+                <w:rFonts w:ascii="Cambria Math" w:hAnsi="Cambria Math"/>
+                <w:i/>
+              </w:rPr>
+            </m:ctrlPr>
+          </m:sSupPr>
+          <m:e>
+            <m:r>
+              <w:rPr>
+                <w:rFonts w:ascii="Cambria Math" w:hAnsi="Cambria Math"/>
+              </w:rPr>
+              <m:t>e</m:t>
+            </m:r>
+          </m:e>
+          <m:sup>
+            <m:r>
+              <w:rPr>
+                <w:rFonts w:ascii="Cambria Math" w:hAnsi="Cambria Math"/>
+              </w:rPr>
+              <m:t>-0.2070007</m:t>
+            </m:r>
+          </m:sup>
+        </m:sSup>
+        <m:r>
+          <w:rPr>
+            <w:rFonts w:ascii="Cambria Math" w:eastAsiaTheme="minorEastAsia" w:hAnsi="Cambria Math"/>
+          </w:rPr>
+          <m:t xml:space="preserve"> </m:t>
+        </m:r>
+      </m:oMath>
+      <w:r>
+        <w:rPr>
+          <w:rFonts w:eastAsiaTheme="minorEastAsia"/>
+        </w:rPr>
+        <w:t xml:space="preserve"> </w:t>
+      </w:r>
+      <m:oMath>
+        <m:r>
+          <w:rPr>
+            <w:rFonts w:ascii="Cambria Math" w:eastAsiaTheme="minorEastAsia" w:hAnsi="Cambria Math"/>
+          </w:rPr>
+          <m:t>≈</m:t>
+        </m:r>
+      </m:oMath>
+      <w:r>
+        <w:rPr>
+          <w:rFonts w:eastAsiaTheme="minorEastAsia"/>
+        </w:rPr>
+        <w:t xml:space="preserve"> 0.813 (therefore a 1mm increase reduces odds of obesity by roughly 19%.</w:t>
+      </w:r>
+    </w:p>
+    <w:p>
+      <w:pPr>
+        <w:rPr>
+          <w:rFonts w:eastAsiaTheme="minorEastAsia"/>
+        </w:rPr>
+      </w:pPr>
+      <w:r>
+        <w:rPr>
+          <w:rFonts w:eastAsiaTheme="minorEastAsia"/>
+        </w:rPr>
+        <w:t>However,</w:t>
+      </w:r>
+      <w:r>
+        <w:rPr>
+          <w:rFonts w:eastAsiaTheme="minorEastAsia"/>
+        </w:rPr>
+        <w:t xml:space="preserve"> as it’s standard error is 0.406718, which is not significant (as the p value is 0.61077), therefore the effect that the flipper length could have might be imprecise; therefore there’s a lack of confidence in saying that flipper length actually impacts obesity on its own.</w:t>
+      </w:r>
+    </w:p>
+    <w:p>
+      <w:pPr>
+        <w:rPr>
+          <w:rFonts w:eastAsiaTheme="minorEastAsia"/>
+        </w:rPr>
+      </w:pPr>
+      <w:r>
+        <w:rPr>
+          <w:rFonts w:eastAsiaTheme="minorEastAsia"/>
+        </w:rPr>
+        <w:t>Due to similar nature in the estimate and std. error variables for Bill Length, the interpretation is the same.</w:t>
+      </w:r>
+    </w:p>
+    <w:p>
+      <w:pPr>
+        <w:rPr>
+          <w:rFonts w:eastAsiaTheme="minorEastAsia"/>
+        </w:rPr>
+      </w:pPr>
+    </w:p>
+    <w:p>
+      <w:pPr>
+        <w:rPr>
+          <w:rFonts w:eastAsiaTheme="minorEastAsia"/>
+        </w:rPr>
+      </w:pPr>
+      <w:r>
+        <w:rPr>
+          <w:rFonts w:eastAsiaTheme="minorEastAsia"/>
+        </w:rPr>
+        <w:t>‘</w:t>
+      </w:r>
+      <w:proofErr w:type="spellStart"/>
+      <w:r>
+        <w:rPr>
+          <w:rFonts w:eastAsiaTheme="minorEastAsia"/>
+        </w:rPr>
+        <w:t>sexmale</w:t>
+      </w:r>
+      <w:proofErr w:type="spellEnd"/>
+      <w:r>
+        <w:rPr>
+          <w:rFonts w:eastAsiaTheme="minorEastAsia"/>
+        </w:rPr>
+        <w:t>’: Since its estimate is 2.892290, compared to females, males have a higher log-odds of obesity, being increased by 2.892.</w:t>
+      </w:r>
+    </w:p>
+    <w:p>
+      <w:pPr>
+        <w:rPr>
+          <w:rFonts w:eastAsiaTheme="minorEastAsia"/>
+        </w:rPr>
+      </w:pPr>
+      <w:r>
+        <w:rPr>
+          <w:rFonts w:eastAsiaTheme="minorEastAsia"/>
+        </w:rPr>
+        <w:lastRenderedPageBreak/>
+        <w:t>Therefore, males are inherently more likely to be obese. Mathematically you could calculate this by figuring out the odds ratio:</w:t>
+      </w:r>
+    </w:p>
+    <w:p>
+      <w:pPr>
+        <w:rPr>
+          <w:rFonts w:eastAsiaTheme="minorEastAsia"/>
+        </w:rPr>
+      </w:pPr>
+      <m:oMath>
+        <m:sSup>
+          <m:sSupPr>
+            <m:ctrlPr>
+              <w:rPr>
+                <w:rFonts w:ascii="Cambria Math" w:eastAsiaTheme="minorEastAsia" w:hAnsi="Cambria Math"/>
+                <w:i/>
+              </w:rPr>
+            </m:ctrlPr>
+          </m:sSupPr>
+          <m:e>
+            <m:r>
+              <w:rPr>
+                <w:rFonts w:ascii="Cambria Math" w:eastAsiaTheme="minorEastAsia" w:hAnsi="Cambria Math"/>
+              </w:rPr>
+              <m:t>e</m:t>
+            </m:r>
+          </m:e>
+          <m:sup>
+            <m:r>
+              <w:rPr>
+                <w:rFonts w:ascii="Cambria Math" w:eastAsiaTheme="minorEastAsia" w:hAnsi="Cambria Math"/>
+              </w:rPr>
+              <m:t>2.892290</m:t>
+            </m:r>
+          </m:sup>
+        </m:sSup>
+        <m:r>
+          <w:rPr>
+            <w:rFonts w:ascii="Cambria Math" w:eastAsiaTheme="minorEastAsia" w:hAnsi="Cambria Math"/>
+          </w:rPr>
+          <m:t>≈18.02</m:t>
+        </m:r>
+      </m:oMath>
+      <w:r>
+        <w:rPr>
+          <w:rFonts w:eastAsiaTheme="minorEastAsia"/>
+        </w:rPr>
+        <w:t xml:space="preserve"> which means that males have 18-times higher odds of obesity than females. This is essentially true as bigger, fatter male penguins tend to have higher odds of mating with females to prolong their generations.</w:t>
+      </w:r>
+    </w:p>
+    <w:p>
+      <w:pPr>
+        <w:rPr>
+          <w:rFonts w:eastAsiaTheme="minorEastAsia"/>
+        </w:rPr>
+      </w:pPr>
+      <w:r>
+        <w:rPr>
+          <w:rFonts w:eastAsiaTheme="minorEastAsia"/>
+        </w:rPr>
+        <w:t>With the standard error of 1.094641, and with the P value being 0.00824 (therefore being significantly larger), there’s strong evidence to suggest that males are more prone to obesity than females, with a reasonably precise estimate.</w:t>
+      </w:r>
+    </w:p>
+    <w:p>
+      <w:r>
+        <w:rPr>
+          <w:rFonts w:eastAsiaTheme="minorEastAsia"/>
+        </w:rPr>
+        <w:t>Apply the same calculations and structure for the rest of the intercepts.</w:t>
       </w:r>
     </w:p>
     <w:p/>
@@ -2645,6 +2908,20 @@
     <w:p/>
     <w:p/>
     <w:p/>
+    <w:p/>
+    <w:p/>
+    <w:p/>
+    <w:p/>
+    <w:p/>
+    <w:p/>
+    <w:p/>
+    <w:p/>
+    <w:p/>
+    <w:p/>
+    <w:p/>
+    <w:p/>
+    <w:p/>
+    <w:p/>
     <w:p>
       <w:pPr>
         <w:shd w:val="clear" w:color="auto" w:fill="FFFFFF"/>
@@ -2666,6 +2943,7 @@
           <w:szCs w:val="20"/>
           <w:lang w:eastAsia="en-GB"/>
         </w:rPr>
+        <w:lastRenderedPageBreak/>
         <mc:AlternateContent>
           <mc:Choice Requires="wps">
             <w:drawing>
@@ -3869,7 +4147,6 @@
           <w:b/>
           <w:bCs/>
         </w:rPr>
-        <w:lastRenderedPageBreak/>
         <w:t>Positive Predictive Value:</w:t>
       </w:r>
     </w:p>
@@ -3936,6 +4213,7 @@
         </w:numPr>
       </w:pPr>
       <w:r>
+        <w:lastRenderedPageBreak/>
         <w:t>Balances performance across both classes (sensitivity and specificity); here it’s 85.96%.</w:t>
       </w:r>
     </w:p>
@@ -4004,6 +4282,24 @@
       </w:r>
     </w:p>
     <w:p/>
+    <w:p/>
+    <w:p/>
+    <w:p/>
+    <w:p/>
+    <w:p/>
+    <w:p/>
+    <w:p/>
+    <w:p/>
+    <w:p/>
+    <w:p/>
+    <w:p/>
+    <w:p/>
+    <w:p/>
+    <w:p/>
+    <w:p/>
+    <w:p/>
+    <w:p/>
+    <w:p/>
     <w:p>
       <w:r>
         <w:rPr>
@@ -4014,6 +4310,7 @@
           <w:szCs w:val="20"/>
           <w:lang w:eastAsia="en-GB"/>
         </w:rPr>
+        <w:lastRenderedPageBreak/>
         <mc:AlternateContent>
           <mc:Choice Requires="wps">
             <w:drawing>
@@ -4199,20 +4496,8 @@
           <w:szCs w:val="20"/>
           <w:lang w:eastAsia="en-GB"/>
         </w:rPr>
-        <w:t xml:space="preserve">- Proportion </w:t>
-      </w:r>
-      <w:proofErr w:type="gramStart"/>
-      <w:r>
-        <w:rPr>
-          <w:rFonts w:ascii="Courier New" w:eastAsia="Times New Roman" w:hAnsi="Courier New" w:cs="Courier New"/>
-          <w:color w:val="808080"/>
-          <w:sz w:val="20"/>
-          <w:szCs w:val="20"/>
-          <w:lang w:eastAsia="en-GB"/>
-        </w:rPr>
-        <w:t>correct;</w:t>
-      </w:r>
-      <w:proofErr w:type="gramEnd"/>
+        <w:t>- Proportion correct;</w:t>
+      </w:r>
     </w:p>
     <w:p>
       <w:pPr>
@@ -4322,20 +4607,8 @@
           <w:szCs w:val="20"/>
           <w:lang w:eastAsia="en-GB"/>
         </w:rPr>
-        <w:t xml:space="preserve">- Detection of </w:t>
-      </w:r>
-      <w:proofErr w:type="gramStart"/>
-      <w:r>
-        <w:rPr>
-          <w:rFonts w:ascii="Courier New" w:eastAsia="Times New Roman" w:hAnsi="Courier New" w:cs="Courier New"/>
-          <w:color w:val="808080"/>
-          <w:sz w:val="20"/>
-          <w:szCs w:val="20"/>
-          <w:lang w:eastAsia="en-GB"/>
-        </w:rPr>
-        <w:t>obese;</w:t>
-      </w:r>
-      <w:proofErr w:type="gramEnd"/>
+        <w:t>- Detection of obese;</w:t>
+      </w:r>
     </w:p>
     <w:p>
       <w:pPr>
@@ -4445,20 +4718,8 @@
           <w:szCs w:val="20"/>
           <w:lang w:eastAsia="en-GB"/>
         </w:rPr>
-        <w:t>- Detection of non-</w:t>
-      </w:r>
-      <w:proofErr w:type="gramStart"/>
-      <w:r>
-        <w:rPr>
-          <w:rFonts w:ascii="Courier New" w:eastAsia="Times New Roman" w:hAnsi="Courier New" w:cs="Courier New"/>
-          <w:color w:val="808080"/>
-          <w:sz w:val="20"/>
-          <w:szCs w:val="20"/>
-          <w:lang w:eastAsia="en-GB"/>
-        </w:rPr>
-        <w:t>obese;</w:t>
-      </w:r>
-      <w:proofErr w:type="gramEnd"/>
+        <w:t>- Detection of non-obese;</w:t>
+      </w:r>
     </w:p>
     <w:p>
       <w:pPr>
@@ -4567,20 +4828,8 @@
           <w:szCs w:val="20"/>
           <w:lang w:eastAsia="en-GB"/>
         </w:rPr>
-        <w:t xml:space="preserve">- Reliability of obese </w:t>
-      </w:r>
-      <w:proofErr w:type="gramStart"/>
-      <w:r>
-        <w:rPr>
-          <w:rFonts w:ascii="Courier New" w:eastAsia="Times New Roman" w:hAnsi="Courier New" w:cs="Courier New"/>
-          <w:color w:val="808080"/>
-          <w:sz w:val="20"/>
-          <w:szCs w:val="20"/>
-          <w:lang w:eastAsia="en-GB"/>
-        </w:rPr>
-        <w:t>predictions;</w:t>
-      </w:r>
-      <w:proofErr w:type="gramEnd"/>
+        <w:t>- Reliability of obese predictions;</w:t>
+      </w:r>
     </w:p>
     <w:p/>
     <w:p>
@@ -4643,7 +4892,6 @@
         </w:numPr>
       </w:pPr>
       <w:r>
-        <w:lastRenderedPageBreak/>
         <w:t>Context: This is the overall success rate of the model.</w:t>
       </w:r>
     </w:p>
@@ -4769,6 +5017,7 @@
         </w:numPr>
       </w:pPr>
       <w:r>
+        <w:lastRenderedPageBreak/>
         <w:t>Value: 0.768 (76.8%)</w:t>
       </w:r>
     </w:p>
@@ -4837,7 +5086,6 @@
         </w:numPr>
       </w:pPr>
       <w:r>
-        <w:lastRenderedPageBreak/>
         <w:t>Trade-off: It’s less reliable at ruling out obesity (specificity = 76.4%), meaning some non-obese individuals might be misclassified as obese. Precision (76.8%) also indicates that about 1 in 4 "obese" predictions is incorrect.</w:t>
       </w:r>
     </w:p>
@@ -6798,6 +7046,16 @@
       <w:spacing w:val="5"/>
     </w:rPr>
   </w:style>
+  <w:style w:type="character" w:styleId="PlaceholderText">
+    <w:name w:val="Placeholder Text"/>
+    <w:basedOn w:val="DefaultParagraphFont"/>
+    <w:uiPriority w:val="99"/>
+    <w:semiHidden/>
+    <w:rsid w:val="006F489F"/>
+    <w:rPr>
+      <w:color w:val="666666"/>
+    </w:rPr>
+  </w:style>
 </w:styles>
 </file>
 

</xml_diff>